<commit_message>
Mathml w miare ok
</commit_message>
<xml_diff>
--- a/LessonsDoc/9 - Ułamki dziesiętne.docx
+++ b/LessonsDoc/9 - Ułamki dziesiętne.docx
@@ -13362,14 +13362,6 @@
                 <w:szCs w:val="20"/>
               </w:rPr>
             </w:pPr>
-            <w:r>
-              <w:rPr>
-                <w:rFonts w:ascii="Bookman Old Style" w:hAnsi="Bookman Old Style"/>
-                <w:sz w:val="20"/>
-                <w:szCs w:val="20"/>
-              </w:rPr>
-              <w:t>1</w:t>
-            </w:r>
           </w:p>
         </w:tc>
         <w:tc>
@@ -13802,7 +13794,7 @@
                 <w:sz w:val="28"/>
                 <w:szCs w:val="28"/>
               </w:rPr>
-              <w:t>5</w:t>
+              <w:t>1</w:t>
             </w:r>
           </w:p>
         </w:tc>
@@ -13986,8 +13978,10 @@
                 <w:sz w:val="28"/>
                 <w:szCs w:val="28"/>
               </w:rPr>
-              <w:t>2</w:t>
+              <w:t>1</w:t>
             </w:r>
+            <w:bookmarkStart w:id="0" w:name="_GoBack"/>
+            <w:bookmarkEnd w:id="0"/>
           </w:p>
         </w:tc>
         <w:tc>
@@ -14038,7 +14032,7 @@
                 <w:sz w:val="28"/>
                 <w:szCs w:val="28"/>
               </w:rPr>
-              <w:t>2</w:t>
+              <w:t>8</w:t>
             </w:r>
           </w:p>
         </w:tc>
@@ -41905,17 +41899,7 @@
           <w:sz w:val="28"/>
           <w:szCs w:val="28"/>
         </w:rPr>
-        <w:t xml:space="preserve"> jest jakby mniejsze niż jeden. Ale jeśli jest mniejsze, to o ile? Mniejsze o „niesko</w:t>
-      </w:r>
-      <w:bookmarkStart w:id="0" w:name="_GoBack"/>
-      <w:bookmarkEnd w:id="0"/>
-      <w:r>
-        <w:rPr>
-          <w:rFonts w:ascii="Calibri Light" w:eastAsiaTheme="minorEastAsia" w:hAnsi="Calibri Light"/>
-          <w:sz w:val="28"/>
-          <w:szCs w:val="28"/>
-        </w:rPr>
-        <w:t>ńczenie małą” liczbę. Nieskończenie małą, czyli zerową…</w:t>
+        <w:t xml:space="preserve"> jest jakby mniejsze niż jeden. Ale jeśli jest mniejsze, to o ile? Mniejsze o „nieskończenie małą” liczbę. Nieskończenie małą, czyli zerową…</w:t>
       </w:r>
     </w:p>
     <w:p>
@@ -48195,7 +48179,7 @@
 </file>
 
 <file path=customXml/itemProps1.xml><?xml version="1.0" encoding="utf-8"?>
-<ds:datastoreItem xmlns:ds="http://schemas.openxmlformats.org/officeDocument/2006/customXml" ds:itemID="{9EFD8054-5BB8-4492-A788-0FB7044E04DA}">
+<ds:datastoreItem xmlns:ds="http://schemas.openxmlformats.org/officeDocument/2006/customXml" ds:itemID="{294853AF-D56E-4762-A9A2-C87EF37B8D22}">
   <ds:schemaRefs>
     <ds:schemaRef ds:uri="http://schemas.openxmlformats.org/officeDocument/2006/bibliography"/>
   </ds:schemaRefs>

</xml_diff>